<commit_message>
techical doc was updated
</commit_message>
<xml_diff>
--- a/documentation/documentation.docx
+++ b/documentation/documentation.docx
@@ -197,7 +197,7 @@
           <w:b/>
           <w:sz w:val="28"/>
           <w:szCs w:val="28"/>
-          <w:lang w:val="en-US"/>
+          <w:lang w:val="ru-RU"/>
         </w:rPr>
       </w:pPr>
       <w:r>
@@ -542,8 +542,6 @@
         </w:rPr>
         <w:t>??????????????????</w:t>
       </w:r>
-      <w:bookmarkStart w:id="0" w:name="_GoBack"/>
-      <w:bookmarkEnd w:id="0"/>
       <w:r>
         <w:rPr>
           <w:rFonts w:ascii="Times New Roman" w:hAnsi="Times New Roman" w:cs="Times New Roman"/>
@@ -736,14 +734,25 @@
           <w:lang w:val="ru-RU"/>
         </w:rPr>
       </w:pPr>
-      <w:r>
-        <w:rPr>
-          <w:rFonts w:ascii="Times New Roman" w:hAnsi="Times New Roman" w:cs="Times New Roman"/>
-          <w:sz w:val="28"/>
-          <w:szCs w:val="28"/>
-          <w:lang w:val="ru-RU"/>
-        </w:rPr>
-        <w:t>Кустанович Артур Сергеевич</w:t>
+      <w:proofErr w:type="spellStart"/>
+      <w:r>
+        <w:rPr>
+          <w:rFonts w:ascii="Times New Roman" w:hAnsi="Times New Roman" w:cs="Times New Roman"/>
+          <w:sz w:val="28"/>
+          <w:szCs w:val="28"/>
+          <w:lang w:val="ru-RU"/>
+        </w:rPr>
+        <w:t>Кустанович</w:t>
+      </w:r>
+      <w:proofErr w:type="spellEnd"/>
+      <w:r>
+        <w:rPr>
+          <w:rFonts w:ascii="Times New Roman" w:hAnsi="Times New Roman" w:cs="Times New Roman"/>
+          <w:sz w:val="28"/>
+          <w:szCs w:val="28"/>
+          <w:lang w:val="ru-RU"/>
+        </w:rPr>
+        <w:t xml:space="preserve"> Артур Сергеевич</w:t>
       </w:r>
     </w:p>
     <w:p>
@@ -903,6 +912,7 @@
         </w:rPr>
         <w:t xml:space="preserve"> рисунк</w:t>
       </w:r>
+      <w:proofErr w:type="spellStart"/>
       <w:r>
         <w:rPr>
           <w:rFonts w:ascii="Times New Roman" w:hAnsi="Times New Roman" w:cs="Times New Roman"/>
@@ -912,6 +922,7 @@
         </w:rPr>
         <w:t>ов</w:t>
       </w:r>
+      <w:proofErr w:type="spellEnd"/>
       <w:r>
         <w:rPr>
           <w:rFonts w:ascii="Times New Roman" w:hAnsi="Times New Roman" w:cs="Times New Roman"/>
@@ -1033,6 +1044,7 @@
         </w:rPr>
         <w:t xml:space="preserve"> </w:t>
       </w:r>
+      <w:proofErr w:type="spellStart"/>
       <w:r>
         <w:rPr>
           <w:rFonts w:ascii="Times New Roman" w:hAnsi="Times New Roman" w:cs="Times New Roman"/>
@@ -1042,6 +1054,7 @@
         </w:rPr>
         <w:t>WireShark</w:t>
       </w:r>
+      <w:proofErr w:type="spellEnd"/>
       <w:r>
         <w:rPr>
           <w:rFonts w:ascii="Times New Roman" w:hAnsi="Times New Roman" w:cs="Times New Roman"/>
@@ -1067,6 +1080,7 @@
         </w:rPr>
         <w:t xml:space="preserve">, </w:t>
       </w:r>
+      <w:proofErr w:type="spellStart"/>
       <w:r>
         <w:rPr>
           <w:rFonts w:ascii="Times New Roman" w:hAnsi="Times New Roman" w:cs="Times New Roman"/>
@@ -1076,6 +1090,7 @@
         </w:rPr>
         <w:t>libpcap</w:t>
       </w:r>
+      <w:proofErr w:type="spellEnd"/>
       <w:r>
         <w:rPr>
           <w:rFonts w:ascii="Times New Roman" w:hAnsi="Times New Roman" w:cs="Times New Roman"/>
@@ -1084,6 +1099,7 @@
         </w:rPr>
         <w:t xml:space="preserve">, </w:t>
       </w:r>
+      <w:proofErr w:type="spellStart"/>
       <w:r>
         <w:rPr>
           <w:rFonts w:ascii="Times New Roman" w:hAnsi="Times New Roman" w:cs="Times New Roman"/>
@@ -1093,6 +1109,7 @@
         </w:rPr>
         <w:t>WinPcap</w:t>
       </w:r>
+      <w:proofErr w:type="spellEnd"/>
       <w:r>
         <w:rPr>
           <w:rFonts w:ascii="Times New Roman" w:hAnsi="Times New Roman" w:cs="Times New Roman"/>
@@ -1101,6 +1118,7 @@
         </w:rPr>
         <w:t xml:space="preserve">, </w:t>
       </w:r>
+      <w:proofErr w:type="spellStart"/>
       <w:r>
         <w:rPr>
           <w:rFonts w:ascii="Times New Roman" w:hAnsi="Times New Roman" w:cs="Times New Roman"/>
@@ -1110,6 +1128,7 @@
         </w:rPr>
         <w:t>jna</w:t>
       </w:r>
+      <w:proofErr w:type="spellEnd"/>
       <w:r>
         <w:rPr>
           <w:rFonts w:ascii="Times New Roman" w:hAnsi="Times New Roman" w:cs="Times New Roman"/>
@@ -1118,6 +1137,7 @@
         </w:rPr>
         <w:t xml:space="preserve">, </w:t>
       </w:r>
+      <w:proofErr w:type="spellStart"/>
       <w:r>
         <w:rPr>
           <w:rFonts w:ascii="Times New Roman" w:hAnsi="Times New Roman" w:cs="Times New Roman"/>
@@ -1127,6 +1147,7 @@
         </w:rPr>
         <w:t>api</w:t>
       </w:r>
+      <w:proofErr w:type="spellEnd"/>
       <w:r>
         <w:rPr>
           <w:rFonts w:ascii="Times New Roman" w:hAnsi="Times New Roman" w:cs="Times New Roman"/>
@@ -1135,6 +1156,7 @@
         </w:rPr>
         <w:t xml:space="preserve">, </w:t>
       </w:r>
+      <w:proofErr w:type="spellStart"/>
       <w:r>
         <w:rPr>
           <w:rFonts w:ascii="Times New Roman" w:hAnsi="Times New Roman" w:cs="Times New Roman"/>
@@ -1144,6 +1166,7 @@
         </w:rPr>
         <w:t>pcap</w:t>
       </w:r>
+      <w:proofErr w:type="spellEnd"/>
       <w:r>
         <w:rPr>
           <w:rFonts w:ascii="Times New Roman" w:hAnsi="Times New Roman" w:cs="Times New Roman"/>
@@ -1282,7 +1305,27 @@
           <w:szCs w:val="28"/>
           <w:lang w:val="ru-RU"/>
         </w:rPr>
-        <w:t xml:space="preserve"> Разработка приложения, предназначенного, для перехвата пакетов внутри сети и их же анализ в отдельном файле. Приложение предусматривает реализацию механизма выбора файлов, записи файлов, поиска пакетов внутри сети.(разработано в целях анализа)</w:t>
+        <w:t xml:space="preserve"> Разработка приложения, предназначенного, для перехвата пакетов внутри сети и их же анализ в отдельном файле. Приложение предусматривает реализацию механизма выбора файлов, записи файлов, поиска пакетов внутри сети</w:t>
+      </w:r>
+      <w:proofErr w:type="gramStart"/>
+      <w:r>
+        <w:rPr>
+          <w:rFonts w:ascii="Times New Roman" w:hAnsi="Times New Roman" w:cs="Times New Roman"/>
+          <w:sz w:val="28"/>
+          <w:szCs w:val="28"/>
+          <w:lang w:val="ru-RU"/>
+        </w:rPr>
+        <w:t>.(</w:t>
+      </w:r>
+      <w:proofErr w:type="gramEnd"/>
+      <w:r>
+        <w:rPr>
+          <w:rFonts w:ascii="Times New Roman" w:hAnsi="Times New Roman" w:cs="Times New Roman"/>
+          <w:sz w:val="28"/>
+          <w:szCs w:val="28"/>
+          <w:lang w:val="ru-RU"/>
+        </w:rPr>
+        <w:t>разработано в целях анализа)</w:t>
       </w:r>
     </w:p>
     <w:p>
@@ -1614,7 +1657,27 @@
           <w:szCs w:val="28"/>
           <w:lang w:val="ru-RU"/>
         </w:rPr>
-        <w:t>анализа сетевого трафика. Это особый инструментарий, позволяющий тестироващикам перехватывать и анализировать запросы, которые проходят через них. Подобные технологии очень полезны в ситуации, когда пользователю нужно получить сведения или сконфигурировать необходимый ответ от сервера.</w:t>
+        <w:t xml:space="preserve">анализа сетевого трафика. Это особый инструментарий, позволяющий </w:t>
+      </w:r>
+      <w:proofErr w:type="spellStart"/>
+      <w:r>
+        <w:rPr>
+          <w:rFonts w:ascii="Times New Roman" w:hAnsi="Times New Roman" w:cs="Times New Roman"/>
+          <w:sz w:val="28"/>
+          <w:szCs w:val="28"/>
+          <w:lang w:val="ru-RU"/>
+        </w:rPr>
+        <w:t>тестироващикам</w:t>
+      </w:r>
+      <w:proofErr w:type="spellEnd"/>
+      <w:r>
+        <w:rPr>
+          <w:rFonts w:ascii="Times New Roman" w:hAnsi="Times New Roman" w:cs="Times New Roman"/>
+          <w:sz w:val="28"/>
+          <w:szCs w:val="28"/>
+          <w:lang w:val="ru-RU"/>
+        </w:rPr>
+        <w:t xml:space="preserve"> перехватывать и анализировать запросы, которые проходят через них. Подобные технологии очень полезны в ситуации, когда пользователю нужно получить сведения или сконфигурировать необходимый ответ от сервера.</w:t>
       </w:r>
     </w:p>
     <w:p>
@@ -3538,13 +3601,13 @@
       <w:pPr>
         <w:pStyle w:val="12"/>
       </w:pPr>
-      <w:bookmarkStart w:id="1" w:name="_Toc87518057"/>
-      <w:bookmarkStart w:id="2" w:name="_Toc87812843"/>
+      <w:bookmarkStart w:id="0" w:name="_Toc87518057"/>
+      <w:bookmarkStart w:id="1" w:name="_Toc87812843"/>
       <w:r>
         <w:t>ВВЕДЕНИЕ</w:t>
       </w:r>
+      <w:bookmarkEnd w:id="0"/>
       <w:bookmarkEnd w:id="1"/>
-      <w:bookmarkEnd w:id="2"/>
     </w:p>
     <w:p>
       <w:pPr>
@@ -3598,8 +3661,9 @@
           <w:szCs w:val="28"/>
           <w:lang w:val="ru-RU"/>
         </w:rPr>
-        <w:t xml:space="preserve"> это программа для перехвата и анализа сетевого трафика(своего или чужого)</w:t>
-      </w:r>
+        <w:t xml:space="preserve"> это программа для перехвата и анализа сетевого трафик</w:t>
+      </w:r>
+      <w:proofErr w:type="gramStart"/>
       <w:r>
         <w:rPr>
           <w:rFonts w:ascii="Times New Roman" w:eastAsia="Times New Roman" w:hAnsi="Times New Roman" w:cs="Times New Roman"/>
@@ -3608,6 +3672,27 @@
           <w:szCs w:val="28"/>
           <w:lang w:val="ru-RU"/>
         </w:rPr>
+        <w:t>а(</w:t>
+      </w:r>
+      <w:proofErr w:type="gramEnd"/>
+      <w:r>
+        <w:rPr>
+          <w:rFonts w:ascii="Times New Roman" w:eastAsia="Times New Roman" w:hAnsi="Times New Roman" w:cs="Times New Roman"/>
+          <w:color w:val="000000" w:themeColor="text1"/>
+          <w:sz w:val="28"/>
+          <w:szCs w:val="28"/>
+          <w:lang w:val="ru-RU"/>
+        </w:rPr>
+        <w:t>своего или чужого)</w:t>
+      </w:r>
+      <w:r>
+        <w:rPr>
+          <w:rFonts w:ascii="Times New Roman" w:eastAsia="Times New Roman" w:hAnsi="Times New Roman" w:cs="Times New Roman"/>
+          <w:color w:val="000000" w:themeColor="text1"/>
+          <w:sz w:val="28"/>
+          <w:szCs w:val="28"/>
+          <w:lang w:val="ru-RU"/>
+        </w:rPr>
         <w:t xml:space="preserve"> </w:t>
       </w:r>
       <w:r>
@@ -3617,7 +3702,27 @@
           <w:szCs w:val="28"/>
           <w:lang w:val="ru-RU"/>
         </w:rPr>
-        <w:t>позволяющий тестироващикам перехватывать и анализировать запросы, которые проходят через них. Подобные технологии очень полезны в ситуации, когда пользователю нужно получить сведения или сконфигурировать необходимый ответ от сервера.</w:t>
+        <w:t xml:space="preserve">позволяющий </w:t>
+      </w:r>
+      <w:proofErr w:type="spellStart"/>
+      <w:r>
+        <w:rPr>
+          <w:rFonts w:ascii="Times New Roman" w:hAnsi="Times New Roman" w:cs="Times New Roman"/>
+          <w:sz w:val="28"/>
+          <w:szCs w:val="28"/>
+          <w:lang w:val="ru-RU"/>
+        </w:rPr>
+        <w:t>тестироващикам</w:t>
+      </w:r>
+      <w:proofErr w:type="spellEnd"/>
+      <w:r>
+        <w:rPr>
+          <w:rFonts w:ascii="Times New Roman" w:hAnsi="Times New Roman" w:cs="Times New Roman"/>
+          <w:sz w:val="28"/>
+          <w:szCs w:val="28"/>
+          <w:lang w:val="ru-RU"/>
+        </w:rPr>
+        <w:t xml:space="preserve"> перехватывать и анализировать запросы, которые проходят через них. Подобные технологии очень полезны в ситуации, когда пользователю нужно получить сведения или сконфигурировать необходимый ответ от сервера.</w:t>
       </w:r>
     </w:p>
     <w:p>
@@ -3648,7 +3753,27 @@
           <w:szCs w:val="28"/>
           <w:lang w:val="ru-RU"/>
         </w:rPr>
-        <w:t xml:space="preserve"> разработка приложения, предназначенного, для перехвата пакетов внутри сети и их же анализ в отдельном файле. Приложение предусматривает реализацию механизма выбора файлов, записи файлов, поиска пакетов внутри сети.(разработано в целях анализа)</w:t>
+        <w:t xml:space="preserve"> разработка приложения, предназначенного, для перехвата пакетов внутри сети и их же анализ в отдельном файле. Приложение предусматривает реализацию механизма выбора файлов, записи файлов, поиска пакетов внутри сети</w:t>
+      </w:r>
+      <w:proofErr w:type="gramStart"/>
+      <w:r>
+        <w:rPr>
+          <w:rFonts w:ascii="Times New Roman" w:hAnsi="Times New Roman" w:cs="Times New Roman"/>
+          <w:sz w:val="28"/>
+          <w:szCs w:val="28"/>
+          <w:lang w:val="ru-RU"/>
+        </w:rPr>
+        <w:t>.(</w:t>
+      </w:r>
+      <w:proofErr w:type="gramEnd"/>
+      <w:r>
+        <w:rPr>
+          <w:rFonts w:ascii="Times New Roman" w:hAnsi="Times New Roman" w:cs="Times New Roman"/>
+          <w:sz w:val="28"/>
+          <w:szCs w:val="28"/>
+          <w:lang w:val="ru-RU"/>
+        </w:rPr>
+        <w:t>разработано в целях анализа)</w:t>
       </w:r>
     </w:p>
     <w:p>
@@ -3898,26 +4023,26 @@
       <w:pPr>
         <w:pStyle w:val="12"/>
       </w:pPr>
-      <w:bookmarkStart w:id="3" w:name="_Toc87518058"/>
-      <w:bookmarkStart w:id="4" w:name="_Toc87812844"/>
+      <w:bookmarkStart w:id="2" w:name="_Toc87518058"/>
+      <w:bookmarkStart w:id="3" w:name="_Toc87812844"/>
       <w:r>
         <w:lastRenderedPageBreak/>
         <w:t>ГЛАВА 1</w:t>
       </w:r>
+      <w:bookmarkEnd w:id="2"/>
       <w:bookmarkEnd w:id="3"/>
+    </w:p>
+    <w:p>
+      <w:pPr>
+        <w:pStyle w:val="12"/>
+      </w:pPr>
+      <w:bookmarkStart w:id="4" w:name="_Toc87518059"/>
+      <w:bookmarkStart w:id="5" w:name="_Toc87812845"/>
+      <w:r>
+        <w:t>АНАЛИЗ ПРЕДМЕТНОЙ ОБЛАСТИ</w:t>
+      </w:r>
       <w:bookmarkEnd w:id="4"/>
-    </w:p>
-    <w:p>
-      <w:pPr>
-        <w:pStyle w:val="12"/>
-      </w:pPr>
-      <w:bookmarkStart w:id="5" w:name="_Toc87518059"/>
-      <w:bookmarkStart w:id="6" w:name="_Toc87812845"/>
-      <w:r>
-        <w:t>АНАЛИЗ ПРЕДМЕТНОЙ ОБЛАСТИ</w:t>
-      </w:r>
       <w:bookmarkEnd w:id="5"/>
-      <w:bookmarkEnd w:id="6"/>
     </w:p>
     <w:p>
       <w:pPr>
@@ -3941,13 +4066,13 @@
           <w:lang w:val="ru-RU"/>
         </w:rPr>
       </w:pPr>
-      <w:bookmarkStart w:id="7" w:name="_Toc87518060"/>
-      <w:bookmarkStart w:id="8" w:name="_Toc87812846"/>
+      <w:bookmarkStart w:id="6" w:name="_Toc87518060"/>
+      <w:bookmarkStart w:id="7" w:name="_Toc87812846"/>
       <w:r>
         <w:t xml:space="preserve">1.1. Постановка задач для реализации </w:t>
       </w:r>
+      <w:bookmarkEnd w:id="6"/>
       <w:bookmarkEnd w:id="7"/>
-      <w:bookmarkEnd w:id="8"/>
       <w:r>
         <w:rPr>
           <w:rFonts w:eastAsia="Times New Roman" w:cs="Times New Roman"/>
@@ -4145,12 +4270,12 @@
           <w:lang w:val="ru-RU"/>
         </w:rPr>
       </w:pPr>
-      <w:bookmarkStart w:id="9" w:name="_Toc87812847"/>
+      <w:bookmarkStart w:id="8" w:name="_Toc87812847"/>
       <w:r>
         <w:lastRenderedPageBreak/>
         <w:t xml:space="preserve">1.2. Обзор существующих решений </w:t>
       </w:r>
-      <w:bookmarkEnd w:id="9"/>
+      <w:bookmarkEnd w:id="8"/>
       <w:r>
         <w:rPr>
           <w:lang w:val="ru-RU"/>
@@ -4193,6 +4318,7 @@
         </w:rPr>
         <w:t xml:space="preserve"> </w:t>
       </w:r>
+      <w:proofErr w:type="spellStart"/>
       <w:r>
         <w:rPr>
           <w:rFonts w:ascii="Times New Roman" w:hAnsi="Times New Roman"/>
@@ -4203,6 +4329,7 @@
         </w:rPr>
         <w:t>SolarWinds</w:t>
       </w:r>
+      <w:proofErr w:type="spellEnd"/>
       <w:r>
         <w:rPr>
           <w:rFonts w:ascii="Times New Roman" w:hAnsi="Times New Roman"/>
@@ -4519,6 +4646,7 @@
         </w:rPr>
         <w:t xml:space="preserve">программы </w:t>
       </w:r>
+      <w:proofErr w:type="spellStart"/>
       <w:r>
         <w:rPr>
           <w:rFonts w:ascii="Times New Roman" w:hAnsi="Times New Roman"/>
@@ -4528,6 +4656,7 @@
         </w:rPr>
         <w:t>SolarWinds</w:t>
       </w:r>
+      <w:proofErr w:type="spellEnd"/>
     </w:p>
     <w:p>
       <w:pPr>
@@ -4678,7 +4807,27 @@
           <w:szCs w:val="32"/>
           <w:lang w:val="ru-RU"/>
         </w:rPr>
-        <w:t>интеграция с Linux;</w:t>
+        <w:t xml:space="preserve">интеграция с </w:t>
+      </w:r>
+      <w:proofErr w:type="spellStart"/>
+      <w:r>
+        <w:rPr>
+          <w:rFonts w:ascii="Times New Roman" w:hAnsi="Times New Roman"/>
+          <w:sz w:val="28"/>
+          <w:szCs w:val="32"/>
+          <w:lang w:val="ru-RU"/>
+        </w:rPr>
+        <w:t>Linux</w:t>
+      </w:r>
+      <w:proofErr w:type="spellEnd"/>
+      <w:r>
+        <w:rPr>
+          <w:rFonts w:ascii="Times New Roman" w:hAnsi="Times New Roman"/>
+          <w:sz w:val="28"/>
+          <w:szCs w:val="32"/>
+          <w:lang w:val="ru-RU"/>
+        </w:rPr>
+        <w:t>;</w:t>
       </w:r>
     </w:p>
     <w:p>
@@ -4874,6 +5023,8 @@
         </w:rPr>
         <w:t xml:space="preserve"> </w:t>
       </w:r>
+      <w:proofErr w:type="spellStart"/>
+      <w:proofErr w:type="gramStart"/>
       <w:r>
         <w:rPr>
           <w:rFonts w:ascii="Times New Roman" w:hAnsi="Times New Roman"/>
@@ -4884,6 +5035,8 @@
         </w:rPr>
         <w:t>tcpdump</w:t>
       </w:r>
+      <w:proofErr w:type="spellEnd"/>
+      <w:proofErr w:type="gramEnd"/>
     </w:p>
     <w:p>
       <w:pPr>
@@ -4901,6 +5054,7 @@
         </w:rPr>
         <w:t xml:space="preserve">Анализатор трафика </w:t>
       </w:r>
+      <w:proofErr w:type="spellStart"/>
       <w:r>
         <w:rPr>
           <w:rFonts w:ascii="Times New Roman" w:hAnsi="Times New Roman" w:cs="Times New Roman"/>
@@ -4910,6 +5064,7 @@
         </w:rPr>
         <w:t>tcpdump</w:t>
       </w:r>
+      <w:proofErr w:type="spellEnd"/>
       <w:r>
         <w:rPr>
           <w:rFonts w:ascii="Times New Roman" w:hAnsi="Times New Roman" w:cs="Times New Roman"/>
@@ -5059,6 +5214,7 @@
         </w:rPr>
         <w:t xml:space="preserve"> </w:t>
       </w:r>
+      <w:proofErr w:type="spellStart"/>
       <w:r>
         <w:rPr>
           <w:rFonts w:ascii="Times New Roman" w:hAnsi="Times New Roman"/>
@@ -5068,6 +5224,7 @@
         </w:rPr>
         <w:t>tcpdump</w:t>
       </w:r>
+      <w:proofErr w:type="spellEnd"/>
     </w:p>
     <w:p>
       <w:pPr>
@@ -5157,7 +5314,27 @@
           <w:szCs w:val="32"/>
           <w:lang w:val="ru-RU"/>
         </w:rPr>
-        <w:t>абсолютно не требователен к ресурсам компьютера</w:t>
+        <w:t xml:space="preserve">абсолютно не </w:t>
+      </w:r>
+      <w:proofErr w:type="gramStart"/>
+      <w:r>
+        <w:rPr>
+          <w:rFonts w:ascii="Times New Roman" w:hAnsi="Times New Roman"/>
+          <w:sz w:val="28"/>
+          <w:szCs w:val="32"/>
+          <w:lang w:val="ru-RU"/>
+        </w:rPr>
+        <w:t>требователен</w:t>
+      </w:r>
+      <w:proofErr w:type="gramEnd"/>
+      <w:r>
+        <w:rPr>
+          <w:rFonts w:ascii="Times New Roman" w:hAnsi="Times New Roman"/>
+          <w:sz w:val="28"/>
+          <w:szCs w:val="32"/>
+          <w:lang w:val="ru-RU"/>
+        </w:rPr>
+        <w:t xml:space="preserve"> к ресурсам компьютера</w:t>
       </w:r>
       <w:r>
         <w:rPr>
@@ -5186,14 +5363,45 @@
           <w:szCs w:val="32"/>
         </w:rPr>
       </w:pPr>
-      <w:r>
-        <w:rPr>
-          <w:rFonts w:ascii="Times New Roman" w:hAnsi="Times New Roman" w:cs="Times New Roman"/>
-          <w:sz w:val="28"/>
-          <w:szCs w:val="28"/>
-          <w:lang w:val="ru-RU"/>
-        </w:rPr>
-        <w:t>базовые фукнции, запись и захват</w:t>
+      <w:proofErr w:type="gramStart"/>
+      <w:r>
+        <w:rPr>
+          <w:rFonts w:ascii="Times New Roman" w:hAnsi="Times New Roman" w:cs="Times New Roman"/>
+          <w:sz w:val="28"/>
+          <w:szCs w:val="28"/>
+          <w:lang w:val="ru-RU"/>
+        </w:rPr>
+        <w:t>базовые</w:t>
+      </w:r>
+      <w:proofErr w:type="gramEnd"/>
+      <w:r>
+        <w:rPr>
+          <w:rFonts w:ascii="Times New Roman" w:hAnsi="Times New Roman" w:cs="Times New Roman"/>
+          <w:sz w:val="28"/>
+          <w:szCs w:val="28"/>
+          <w:lang w:val="ru-RU"/>
+        </w:rPr>
+        <w:t xml:space="preserve"> </w:t>
+      </w:r>
+      <w:proofErr w:type="spellStart"/>
+      <w:r>
+        <w:rPr>
+          <w:rFonts w:ascii="Times New Roman" w:hAnsi="Times New Roman" w:cs="Times New Roman"/>
+          <w:sz w:val="28"/>
+          <w:szCs w:val="28"/>
+          <w:lang w:val="ru-RU"/>
+        </w:rPr>
+        <w:t>фукнции</w:t>
+      </w:r>
+      <w:proofErr w:type="spellEnd"/>
+      <w:r>
+        <w:rPr>
+          <w:rFonts w:ascii="Times New Roman" w:hAnsi="Times New Roman" w:cs="Times New Roman"/>
+          <w:sz w:val="28"/>
+          <w:szCs w:val="28"/>
+          <w:lang w:val="ru-RU"/>
+        </w:rPr>
+        <w:t>, запись и захват</w:t>
       </w:r>
       <w:r>
         <w:rPr>
@@ -5319,6 +5527,7 @@
           <w:szCs w:val="32"/>
         </w:rPr>
       </w:pPr>
+      <w:proofErr w:type="spellStart"/>
       <w:r>
         <w:rPr>
           <w:rFonts w:ascii="Times New Roman" w:hAnsi="Times New Roman"/>
@@ -5328,6 +5537,7 @@
         </w:rPr>
         <w:t>малофункциональный</w:t>
       </w:r>
+      <w:proofErr w:type="spellEnd"/>
     </w:p>
     <w:p>
       <w:pPr>
@@ -5701,8 +5911,19 @@
           <w:szCs w:val="32"/>
           <w:lang w:val="en-US"/>
         </w:rPr>
-        <w:t>Linux, macOS</w:t>
-      </w:r>
+        <w:t xml:space="preserve">Linux, </w:t>
+      </w:r>
+      <w:proofErr w:type="spellStart"/>
+      <w:r>
+        <w:rPr>
+          <w:rFonts w:ascii="Times New Roman" w:hAnsi="Times New Roman"/>
+          <w:sz w:val="28"/>
+          <w:szCs w:val="32"/>
+          <w:lang w:val="en-US"/>
+        </w:rPr>
+        <w:t>macOS</w:t>
+      </w:r>
+      <w:proofErr w:type="spellEnd"/>
     </w:p>
     <w:p>
       <w:pPr>
@@ -5790,7 +6011,7 @@
           <w:lang w:val="en-US"/>
         </w:rPr>
       </w:pPr>
-      <w:bookmarkStart w:id="10" w:name="_Toc87812848"/>
+      <w:bookmarkStart w:id="9" w:name="_Toc87812848"/>
     </w:p>
     <w:p>
       <w:pPr>
@@ -5799,7 +6020,7 @@
       <w:r>
         <w:t>1.3. Выводы по главе 1</w:t>
       </w:r>
-      <w:bookmarkEnd w:id="10"/>
+      <w:bookmarkEnd w:id="9"/>
     </w:p>
     <w:p>
       <w:pPr>
@@ -5888,6 +6109,7 @@
         </w:rPr>
         <w:t>«</w:t>
       </w:r>
+      <w:proofErr w:type="spellStart"/>
       <w:r>
         <w:rPr>
           <w:rFonts w:ascii="Times New Roman" w:hAnsi="Times New Roman"/>
@@ -5897,6 +6119,7 @@
         </w:rPr>
         <w:t>SolarWinds</w:t>
       </w:r>
+      <w:proofErr w:type="spellEnd"/>
       <w:r>
         <w:rPr>
           <w:rFonts w:ascii="Times New Roman" w:hAnsi="Times New Roman"/>
@@ -5922,6 +6145,7 @@
         </w:rPr>
         <w:t>«</w:t>
       </w:r>
+      <w:proofErr w:type="spellStart"/>
       <w:r>
         <w:rPr>
           <w:rFonts w:ascii="Times New Roman" w:hAnsi="Times New Roman"/>
@@ -5931,6 +6155,7 @@
         </w:rPr>
         <w:t>tcpdump</w:t>
       </w:r>
+      <w:proofErr w:type="spellEnd"/>
       <w:r>
         <w:rPr>
           <w:rFonts w:ascii="Times New Roman" w:hAnsi="Times New Roman"/>
@@ -6021,14 +6246,25 @@
           <w:lang w:val="ru-RU"/>
         </w:rPr>
       </w:pPr>
-      <w:r>
-        <w:rPr>
-          <w:rFonts w:ascii="Times New Roman" w:hAnsi="Times New Roman"/>
-          <w:sz w:val="28"/>
-          <w:szCs w:val="28"/>
-          <w:lang w:val="ru-RU"/>
-        </w:rPr>
-        <w:t>Быстрая скорость исполнения</w:t>
+      <w:proofErr w:type="gramStart"/>
+      <w:r>
+        <w:rPr>
+          <w:rFonts w:ascii="Times New Roman" w:hAnsi="Times New Roman"/>
+          <w:sz w:val="28"/>
+          <w:szCs w:val="28"/>
+          <w:lang w:val="ru-RU"/>
+        </w:rPr>
+        <w:t>Быстрая скорость</w:t>
+      </w:r>
+      <w:proofErr w:type="gramEnd"/>
+      <w:r>
+        <w:rPr>
+          <w:rFonts w:ascii="Times New Roman" w:hAnsi="Times New Roman"/>
+          <w:sz w:val="28"/>
+          <w:szCs w:val="28"/>
+          <w:lang w:val="ru-RU"/>
+        </w:rPr>
+        <w:t xml:space="preserve"> исполнения</w:t>
       </w:r>
       <w:r>
         <w:rPr>
@@ -6203,39 +6439,39 @@
       <w:pPr>
         <w:pStyle w:val="12"/>
       </w:pPr>
-      <w:bookmarkStart w:id="11" w:name="_Toc87812849"/>
+      <w:bookmarkStart w:id="10" w:name="_Toc87812849"/>
       <w:r>
         <w:t>ГЛАВА 2</w:t>
       </w:r>
+      <w:bookmarkEnd w:id="10"/>
+    </w:p>
+    <w:p>
+      <w:pPr>
+        <w:pStyle w:val="12"/>
+      </w:pPr>
+      <w:bookmarkStart w:id="11" w:name="_Toc87812850"/>
+      <w:r>
+        <w:t xml:space="preserve">ПРОЕКТИРОВАНИЕ </w:t>
+      </w:r>
       <w:bookmarkEnd w:id="11"/>
+      <w:r>
+        <w:t>ПРОГРАММЫ</w:t>
+      </w:r>
     </w:p>
     <w:p>
       <w:pPr>
         <w:pStyle w:val="12"/>
       </w:pPr>
-      <w:bookmarkStart w:id="12" w:name="_Toc87812850"/>
-      <w:r>
-        <w:t xml:space="preserve">ПРОЕКТИРОВАНИЕ </w:t>
+    </w:p>
+    <w:p>
+      <w:pPr>
+        <w:pStyle w:val="22"/>
+      </w:pPr>
+      <w:bookmarkStart w:id="12" w:name="_Toc87812851"/>
+      <w:r>
+        <w:t>2.1. Проектирование функций приложения</w:t>
       </w:r>
       <w:bookmarkEnd w:id="12"/>
-      <w:r>
-        <w:t>ПРОГРАММЫ</w:t>
-      </w:r>
-    </w:p>
-    <w:p>
-      <w:pPr>
-        <w:pStyle w:val="12"/>
-      </w:pPr>
-    </w:p>
-    <w:p>
-      <w:pPr>
-        <w:pStyle w:val="22"/>
-      </w:pPr>
-      <w:bookmarkStart w:id="13" w:name="_Toc87812851"/>
-      <w:r>
-        <w:t>2.1. Проектирование функций приложения</w:t>
-      </w:r>
-      <w:bookmarkEnd w:id="13"/>
     </w:p>
     <w:p>
       <w:pPr>
@@ -6295,8 +6531,8 @@
         </w:rPr>
         <w:t xml:space="preserve">значит, необходимо разработать набор функций на основе реализованных проектов в данной сфере, для того чтобы пользователю было интуитивно понятно, что и как работает в приложении. </w:t>
       </w:r>
-      <w:bookmarkStart w:id="14" w:name="_Hlk68800666"/>
-      <w:bookmarkEnd w:id="14"/>
+      <w:bookmarkStart w:id="13" w:name="_Hlk68800666"/>
+      <w:bookmarkEnd w:id="13"/>
     </w:p>
     <w:p>
       <w:pPr>
@@ -6376,12 +6612,12 @@
           <w:lang w:val="ru-RU"/>
         </w:rPr>
       </w:pPr>
-      <w:bookmarkStart w:id="15" w:name="_Toc87812853"/>
+      <w:bookmarkStart w:id="14" w:name="_Toc87812853"/>
       <w:r>
         <w:lastRenderedPageBreak/>
         <w:t>2.2. Построение графического интерфейса приложения</w:t>
       </w:r>
-      <w:bookmarkEnd w:id="15"/>
+      <w:bookmarkEnd w:id="14"/>
     </w:p>
     <w:p>
       <w:pPr>
@@ -6755,7 +6991,7 @@
       <w:pPr>
         <w:pStyle w:val="22"/>
       </w:pPr>
-      <w:bookmarkStart w:id="16" w:name="_Toc87812854"/>
+      <w:bookmarkStart w:id="15" w:name="_Toc87812854"/>
       <w:r>
         <w:lastRenderedPageBreak/>
         <w:t>2.</w:t>
@@ -6769,7 +7005,7 @@
       <w:r>
         <w:t>. Выводы по главе 2</w:t>
       </w:r>
-      <w:bookmarkEnd w:id="16"/>
+      <w:bookmarkEnd w:id="15"/>
     </w:p>
     <w:p>
       <w:pPr>
@@ -6877,22 +7113,22 @@
       <w:pPr>
         <w:pStyle w:val="12"/>
       </w:pPr>
-      <w:bookmarkStart w:id="17" w:name="_Toc87812855"/>
+      <w:bookmarkStart w:id="16" w:name="_Toc87812855"/>
       <w:r>
         <w:lastRenderedPageBreak/>
         <w:t>ГЛАВА 3</w:t>
       </w:r>
+      <w:bookmarkEnd w:id="16"/>
+    </w:p>
+    <w:p>
+      <w:pPr>
+        <w:pStyle w:val="12"/>
+      </w:pPr>
+      <w:bookmarkStart w:id="17" w:name="_Toc87812856"/>
+      <w:r>
+        <w:t xml:space="preserve">ПРОГРАММНАЯ РЕАЛИЗАЦИЯ </w:t>
+      </w:r>
       <w:bookmarkEnd w:id="17"/>
-    </w:p>
-    <w:p>
-      <w:pPr>
-        <w:pStyle w:val="12"/>
-      </w:pPr>
-      <w:bookmarkStart w:id="18" w:name="_Toc87812856"/>
-      <w:r>
-        <w:t xml:space="preserve">ПРОГРАММНАЯ РЕАЛИЗАЦИЯ </w:t>
-      </w:r>
-      <w:bookmarkEnd w:id="18"/>
       <w:r>
         <w:t>ПРИЛОЖЕНИЯ ДЛЯ РАСПРЕДЕЛЕНИЯ ДОСТУПА К ФАЙЛАМ</w:t>
       </w:r>
@@ -6917,11 +7153,11 @@
       <w:pPr>
         <w:pStyle w:val="22"/>
       </w:pPr>
-      <w:bookmarkStart w:id="19" w:name="_Toc87812857"/>
+      <w:bookmarkStart w:id="18" w:name="_Toc87812857"/>
       <w:r>
         <w:t>3.1. Выбор программных средств</w:t>
       </w:r>
-      <w:bookmarkEnd w:id="19"/>
+      <w:bookmarkEnd w:id="18"/>
     </w:p>
     <w:p>
       <w:pPr>
@@ -6934,8 +7170,8 @@
           <w:szCs w:val="28"/>
         </w:rPr>
       </w:pPr>
-      <w:bookmarkStart w:id="20" w:name="_Toc87812858"/>
-      <w:bookmarkEnd w:id="20"/>
+      <w:bookmarkStart w:id="19" w:name="_Toc87812858"/>
+      <w:bookmarkEnd w:id="19"/>
       <w:r>
         <w:rPr>
           <w:rFonts w:ascii="Times New Roman" w:hAnsi="Times New Roman" w:cs="Times New Roman"/>
@@ -6993,6 +7229,7 @@
           <w:szCs w:val="28"/>
         </w:rPr>
       </w:pPr>
+      <w:proofErr w:type="gramStart"/>
       <w:r>
         <w:rPr>
           <w:rFonts w:ascii="Times New Roman" w:hAnsi="Times New Roman" w:cs="Times New Roman"/>
@@ -7036,6 +7273,7 @@
         </w:rPr>
         <w:t>.</w:t>
       </w:r>
+      <w:proofErr w:type="gramEnd"/>
     </w:p>
     <w:p>
       <w:pPr>
@@ -7173,27 +7411,29 @@
           <w:szCs w:val="28"/>
         </w:rPr>
       </w:pPr>
-      <w:bookmarkStart w:id="21" w:name="_Toc878128581"/>
+      <w:bookmarkStart w:id="20" w:name="_Toc878128581"/>
+      <w:bookmarkEnd w:id="20"/>
+      <w:r>
+        <w:rPr>
+          <w:rFonts w:ascii="Times New Roman" w:eastAsia="Times New Roman" w:hAnsi="Times New Roman" w:cs="Times New Roman"/>
+          <w:color w:val="202122"/>
+          <w:sz w:val="28"/>
+          <w:szCs w:val="28"/>
+        </w:rPr>
+        <w:t xml:space="preserve">Основой приложения является класс class </w:t>
+      </w:r>
+      <w:r>
+        <w:rPr>
+          <w:rFonts w:ascii="Times New Roman" w:eastAsia="Times New Roman" w:hAnsi="Times New Roman" w:cs="Times New Roman"/>
+          <w:color w:val="202122"/>
+          <w:sz w:val="28"/>
+          <w:szCs w:val="28"/>
+          <w:lang w:val="en-US"/>
+        </w:rPr>
+        <w:t>PacketSniffer</w:t>
+      </w:r>
+      <w:bookmarkStart w:id="21" w:name="_GoBack"/>
       <w:bookmarkEnd w:id="21"/>
-      <w:r>
-        <w:rPr>
-          <w:rFonts w:ascii="Times New Roman" w:eastAsia="Times New Roman" w:hAnsi="Times New Roman" w:cs="Times New Roman"/>
-          <w:color w:val="202122"/>
-          <w:sz w:val="28"/>
-          <w:szCs w:val="28"/>
-        </w:rPr>
-        <w:t xml:space="preserve">Основой приложения является класс class </w:t>
-      </w:r>
-      <w:r>
-        <w:rPr>
-          <w:rFonts w:ascii="Times New Roman" w:eastAsia="Times New Roman" w:hAnsi="Times New Roman" w:cs="Times New Roman"/>
-          <w:color w:val="202122"/>
-          <w:sz w:val="28"/>
-          <w:szCs w:val="28"/>
-          <w:lang w:val="en-US"/>
-        </w:rPr>
-        <w:t>WireScopeMain</w:t>
-      </w:r>
       <w:r>
         <w:rPr>
           <w:rFonts w:ascii="Times New Roman" w:eastAsia="Times New Roman" w:hAnsi="Times New Roman" w:cs="Times New Roman"/>
@@ -7334,6 +7574,7 @@
         </w:rPr>
         <w:t xml:space="preserve">В данном классе содержаться все необходимые для работы приложения методы и поля. Поле </w:t>
       </w:r>
+      <w:proofErr w:type="spellStart"/>
       <w:r>
         <w:rPr>
           <w:rFonts w:ascii="Times New Roman" w:eastAsia="Times New Roman" w:hAnsi="Times New Roman" w:cs="Times New Roman"/>
@@ -7342,6 +7583,7 @@
         </w:rPr>
         <w:t>UpdateTextOutput</w:t>
       </w:r>
+      <w:proofErr w:type="spellEnd"/>
       <w:r>
         <w:rPr>
           <w:rFonts w:ascii="Times New Roman" w:eastAsia="Times New Roman" w:hAnsi="Times New Roman" w:cs="Times New Roman"/>
@@ -7380,6 +7622,7 @@
         </w:rPr>
         <w:t xml:space="preserve"> </w:t>
       </w:r>
+      <w:proofErr w:type="spellStart"/>
       <w:r>
         <w:rPr>
           <w:rFonts w:ascii="Times New Roman" w:eastAsia="Times New Roman" w:hAnsi="Times New Roman" w:cs="Times New Roman"/>
@@ -7388,6 +7631,7 @@
         </w:rPr>
         <w:t>MonitorThread</w:t>
       </w:r>
+      <w:proofErr w:type="spellEnd"/>
       <w:r>
         <w:rPr>
           <w:rFonts w:ascii="Times New Roman" w:eastAsia="Times New Roman" w:hAnsi="Times New Roman" w:cs="Times New Roman"/>
@@ -7744,6 +7988,7 @@
         </w:rPr>
         <w:t>После нажатия кноп</w:t>
       </w:r>
+      <w:proofErr w:type="spellStart"/>
       <w:r>
         <w:rPr>
           <w:rFonts w:ascii="Times New Roman" w:eastAsia="Times New Roman" w:hAnsi="Times New Roman" w:cs="Times New Roman"/>
@@ -7754,6 +7999,7 @@
         </w:rPr>
         <w:t>ки</w:t>
       </w:r>
+      <w:proofErr w:type="spellEnd"/>
       <w:r>
         <w:rPr>
           <w:rFonts w:ascii="Times New Roman" w:eastAsia="Times New Roman" w:hAnsi="Times New Roman" w:cs="Times New Roman"/>
@@ -8065,6 +8311,7 @@
           <w:lang w:val="ru-RU"/>
         </w:rPr>
       </w:pPr>
+      <w:proofErr w:type="gramStart"/>
       <w:r>
         <w:rPr>
           <w:b w:val="0"/>
@@ -8164,6 +8411,7 @@
         </w:rPr>
         <w:t>.</w:t>
       </w:r>
+      <w:proofErr w:type="spellStart"/>
       <w:r>
         <w:rPr>
           <w:b w:val="0"/>
@@ -8173,6 +8421,7 @@
         </w:rPr>
         <w:t>pcap</w:t>
       </w:r>
+      <w:proofErr w:type="spellEnd"/>
       <w:r>
         <w:rPr>
           <w:b w:val="0"/>
@@ -8182,6 +8431,7 @@
         </w:rPr>
         <w:t>, главное чтобы он заранее был создан, неважно пустой он или записан с какой то информацией</w:t>
       </w:r>
+      <w:proofErr w:type="gramEnd"/>
     </w:p>
     <w:p>
       <w:pPr>
@@ -8439,6 +8689,7 @@
         </w:rPr>
         <w:t xml:space="preserve">Файл полностью записан с нужными пакетами, которая захватила программа. Для открытия файла и дальнейшей работой с пакетами, а если точнее полным анализом мы воспользуемся программой </w:t>
       </w:r>
+      <w:proofErr w:type="spellStart"/>
       <w:r>
         <w:rPr>
           <w:b w:val="0"/>
@@ -8448,6 +8699,7 @@
         </w:rPr>
         <w:t>WireShark</w:t>
       </w:r>
+      <w:proofErr w:type="spellEnd"/>
       <w:r>
         <w:rPr>
           <w:b w:val="0"/>
@@ -8464,7 +8716,27 @@
           <w:szCs w:val="28"/>
           <w:lang w:val="ru-RU"/>
         </w:rPr>
-        <w:t xml:space="preserve">и откроем ДампФайл </w:t>
+        <w:t xml:space="preserve">и откроем </w:t>
+      </w:r>
+      <w:proofErr w:type="spellStart"/>
+      <w:r>
+        <w:rPr>
+          <w:b w:val="0"/>
+          <w:sz w:val="28"/>
+          <w:szCs w:val="28"/>
+          <w:lang w:val="ru-RU"/>
+        </w:rPr>
+        <w:t>ДампФайл</w:t>
+      </w:r>
+      <w:proofErr w:type="spellEnd"/>
+      <w:r>
+        <w:rPr>
+          <w:b w:val="0"/>
+          <w:sz w:val="28"/>
+          <w:szCs w:val="28"/>
+          <w:lang w:val="ru-RU"/>
+        </w:rPr>
+        <w:t xml:space="preserve"> </w:t>
       </w:r>
     </w:p>
     <w:p>
@@ -8547,8 +8819,29 @@
           <w:szCs w:val="28"/>
           <w:lang w:val="ru-RU"/>
         </w:rPr>
-        <w:t xml:space="preserve">Рисунок 3.5 – открытие ДампФайла с помощью программы </w:t>
-      </w:r>
+        <w:t xml:space="preserve">Рисунок 3.5 – открытие </w:t>
+      </w:r>
+      <w:proofErr w:type="spellStart"/>
+      <w:r>
+        <w:rPr>
+          <w:rFonts w:ascii="Times New Roman" w:hAnsi="Times New Roman" w:cs="Times New Roman"/>
+          <w:sz w:val="28"/>
+          <w:szCs w:val="28"/>
+          <w:lang w:val="ru-RU"/>
+        </w:rPr>
+        <w:t>ДампФайла</w:t>
+      </w:r>
+      <w:proofErr w:type="spellEnd"/>
+      <w:r>
+        <w:rPr>
+          <w:rFonts w:ascii="Times New Roman" w:hAnsi="Times New Roman" w:cs="Times New Roman"/>
+          <w:sz w:val="28"/>
+          <w:szCs w:val="28"/>
+          <w:lang w:val="ru-RU"/>
+        </w:rPr>
+        <w:t xml:space="preserve"> с помощью программы </w:t>
+      </w:r>
+      <w:proofErr w:type="spellStart"/>
       <w:r>
         <w:rPr>
           <w:rFonts w:ascii="Times New Roman" w:hAnsi="Times New Roman" w:cs="Times New Roman"/>
@@ -8558,6 +8851,7 @@
         </w:rPr>
         <w:t>WireShark</w:t>
       </w:r>
+      <w:proofErr w:type="spellEnd"/>
     </w:p>
     <w:p>
       <w:pPr>
@@ -8821,6 +9115,7 @@
         </w:rPr>
         <w:t xml:space="preserve">Для работы самих пакетов были выбраны библиотеки </w:t>
       </w:r>
+      <w:proofErr w:type="spellStart"/>
       <w:r>
         <w:rPr>
           <w:rFonts w:ascii="Times New Roman" w:eastAsia="Times New Roman" w:hAnsi="Times New Roman" w:cs="Times New Roman"/>
@@ -8831,6 +9126,7 @@
         </w:rPr>
         <w:t>WinPcap</w:t>
       </w:r>
+      <w:proofErr w:type="spellEnd"/>
       <w:r>
         <w:rPr>
           <w:rFonts w:ascii="Times New Roman" w:eastAsia="Times New Roman" w:hAnsi="Times New Roman" w:cs="Times New Roman"/>
@@ -8841,6 +9137,7 @@
         </w:rPr>
         <w:t xml:space="preserve">, </w:t>
       </w:r>
+      <w:proofErr w:type="spellStart"/>
       <w:r>
         <w:rPr>
           <w:rFonts w:ascii="Times New Roman" w:eastAsia="Times New Roman" w:hAnsi="Times New Roman" w:cs="Times New Roman"/>
@@ -8851,6 +9148,7 @@
         </w:rPr>
         <w:t>pcap</w:t>
       </w:r>
+      <w:proofErr w:type="spellEnd"/>
       <w:r>
         <w:rPr>
           <w:rFonts w:ascii="Times New Roman" w:eastAsia="Times New Roman" w:hAnsi="Times New Roman" w:cs="Times New Roman"/>
@@ -8881,6 +9179,7 @@
         </w:rPr>
         <w:t xml:space="preserve">, </w:t>
       </w:r>
+      <w:proofErr w:type="spellStart"/>
       <w:r>
         <w:rPr>
           <w:rFonts w:ascii="Times New Roman" w:eastAsia="Times New Roman" w:hAnsi="Times New Roman" w:cs="Times New Roman"/>
@@ -8891,6 +9190,7 @@
         </w:rPr>
         <w:t>libpcap</w:t>
       </w:r>
+      <w:proofErr w:type="spellEnd"/>
       <w:r>
         <w:rPr>
           <w:rFonts w:ascii="Times New Roman" w:eastAsia="Times New Roman" w:hAnsi="Times New Roman" w:cs="Times New Roman"/>
@@ -9561,6 +9861,7 @@
           <w:lang w:val="ru-RU"/>
         </w:rPr>
       </w:pPr>
+      <w:proofErr w:type="spellStart"/>
       <w:r>
         <w:rPr>
           <w:rFonts w:ascii="Times New Roman" w:hAnsi="Times New Roman" w:cs="Times New Roman"/>
@@ -9569,14 +9870,25 @@
           <w:szCs w:val="28"/>
           <w:lang w:val="ru-RU"/>
         </w:rPr>
-        <w:t xml:space="preserve">Шилдт, Г., </w:t>
-      </w:r>
+        <w:t>Шилдт</w:t>
+      </w:r>
+      <w:proofErr w:type="spellEnd"/>
       <w:r>
         <w:rPr>
           <w:rFonts w:ascii="Times New Roman" w:hAnsi="Times New Roman" w:cs="Times New Roman"/>
           <w:color w:val="000000" w:themeColor="text1"/>
           <w:sz w:val="28"/>
           <w:szCs w:val="28"/>
+          <w:lang w:val="ru-RU"/>
+        </w:rPr>
+        <w:t xml:space="preserve">, Г., </w:t>
+      </w:r>
+      <w:r>
+        <w:rPr>
+          <w:rFonts w:ascii="Times New Roman" w:hAnsi="Times New Roman" w:cs="Times New Roman"/>
+          <w:color w:val="000000" w:themeColor="text1"/>
+          <w:sz w:val="28"/>
+          <w:szCs w:val="28"/>
           <w:lang w:val="en-US"/>
         </w:rPr>
         <w:t>Java</w:t>
@@ -9589,7 +9901,29 @@
           <w:szCs w:val="28"/>
           <w:lang w:val="ru-RU"/>
         </w:rPr>
-        <w:t>: полное руководство// Г. Шилдт. – М.: Издательский дом «Питер», 20</w:t>
+        <w:t xml:space="preserve">: полное руководство// Г. </w:t>
+      </w:r>
+      <w:proofErr w:type="spellStart"/>
+      <w:r>
+        <w:rPr>
+          <w:rFonts w:ascii="Times New Roman" w:hAnsi="Times New Roman" w:cs="Times New Roman"/>
+          <w:color w:val="000000" w:themeColor="text1"/>
+          <w:sz w:val="28"/>
+          <w:szCs w:val="28"/>
+          <w:lang w:val="ru-RU"/>
+        </w:rPr>
+        <w:t>Шилдт</w:t>
+      </w:r>
+      <w:proofErr w:type="spellEnd"/>
+      <w:r>
+        <w:rPr>
+          <w:rFonts w:ascii="Times New Roman" w:hAnsi="Times New Roman" w:cs="Times New Roman"/>
+          <w:color w:val="000000" w:themeColor="text1"/>
+          <w:sz w:val="28"/>
+          <w:szCs w:val="28"/>
+          <w:lang w:val="ru-RU"/>
+        </w:rPr>
+        <w:t>. – М.: Издательский дом «Питер», 20</w:t>
       </w:r>
       <w:r>
         <w:rPr>
@@ -9969,6 +10303,7 @@
         </w:rPr>
         <w:t xml:space="preserve"> </w:t>
       </w:r>
+      <w:proofErr w:type="spellStart"/>
       <w:r>
         <w:rPr>
           <w:rStyle w:val="-"/>
@@ -9981,6 +10316,7 @@
         </w:rPr>
         <w:t>Jav</w:t>
       </w:r>
+      <w:proofErr w:type="spellEnd"/>
       <w:r>
         <w:rPr>
           <w:rStyle w:val="-"/>
@@ -10141,6 +10477,7 @@
         </w:rPr>
         <w:t xml:space="preserve"> - Uses of interface [</w:t>
       </w:r>
+      <w:proofErr w:type="spellStart"/>
       <w:r>
         <w:rPr>
           <w:rStyle w:val="-"/>
@@ -10153,6 +10490,7 @@
         </w:rPr>
         <w:t>Электроный</w:t>
       </w:r>
+      <w:proofErr w:type="spellEnd"/>
       <w:r>
         <w:rPr>
           <w:rStyle w:val="-"/>
@@ -10228,6 +10566,7 @@
           </w:rPr>
           <w:t>://</w:t>
         </w:r>
+        <w:proofErr w:type="spellStart"/>
         <w:r>
           <w:rPr>
             <w:rStyle w:val="af7"/>
@@ -10238,6 +10577,7 @@
           </w:rPr>
           <w:t>guthub</w:t>
         </w:r>
+        <w:proofErr w:type="spellEnd"/>
         <w:r>
           <w:rPr>
             <w:rStyle w:val="af7"/>
@@ -10363,7 +10703,7 @@
           <w:rPr>
             <w:noProof/>
           </w:rPr>
-          <w:t>1</w:t>
+          <w:t>23</w:t>
         </w:r>
         <w:r>
           <w:fldChar w:fldCharType="end"/>
@@ -13779,7 +14119,7 @@
   <a:extraClrSchemeLst/>
   <a:extLst>
     <a:ext uri="{05A4C25C-085E-4340-85A3-A5531E510DB2}">
-      <thm15:themeFamily xmlns="" xmlns:thm15="http://schemas.microsoft.com/office/thememl/2012/main" name="Office Theme" id="{62F939B6-93AF-4DB8-9C6B-D6C7DFDC589F}" vid="{4A3C46E8-61CC-4603-A589-7422A47A8E4A}"/>
+      <thm15:themeFamily xmlns:thm15="http://schemas.microsoft.com/office/thememl/2012/main" xmlns="" name="Office Theme" id="{62F939B6-93AF-4DB8-9C6B-D6C7DFDC589F}" vid="{4A3C46E8-61CC-4603-A589-7422A47A8E4A}"/>
     </a:ext>
   </a:extLst>
 </a:theme>
@@ -13790,7 +14130,7 @@
 </file>
 
 <file path=customXml/itemProps1.xml><?xml version="1.0" encoding="utf-8"?>
-<ds:datastoreItem xmlns:ds="http://schemas.openxmlformats.org/officeDocument/2006/customXml" ds:itemID="{6B649193-0585-44BC-B92A-BB73D7A26B40}">
+<ds:datastoreItem xmlns:ds="http://schemas.openxmlformats.org/officeDocument/2006/customXml" ds:itemID="{3E38EE05-824E-4440-835E-7E66EF2E085D}">
   <ds:schemaRefs>
     <ds:schemaRef ds:uri="http://schemas.openxmlformats.org/officeDocument/2006/bibliography"/>
   </ds:schemaRefs>

</xml_diff>